<commit_message>
correzione errore calcolo SpeedUP
</commit_message>
<xml_diff>
--- a/Relazione/Relazione.docx
+++ b/Relazione/Relazione.docx
@@ -23301,7 +23301,7 @@
         </w:numPr>
         <w:shd w:val="clear" w:fill="F8F8F8"/>
         <w:tabs>
-          <w:tab w:val="clear" w:pos="408"/>
+          <w:tab w:val="clear" w:pos="720"/>
           <w:tab w:val="left" w:pos="0" w:leader="none"/>
         </w:tabs>
         <w:spacing w:lineRule="atLeast" w:line="210" w:before="0" w:after="0"/>
@@ -23473,7 +23473,7 @@
         </w:numPr>
         <w:shd w:val="clear" w:fill="FFFFFF"/>
         <w:tabs>
-          <w:tab w:val="clear" w:pos="408"/>
+          <w:tab w:val="clear" w:pos="720"/>
           <w:tab w:val="left" w:pos="0" w:leader="none"/>
         </w:tabs>
         <w:spacing w:lineRule="atLeast" w:line="210" w:before="0" w:after="0"/>
@@ -23531,7 +23531,7 @@
         </w:numPr>
         <w:shd w:val="clear" w:fill="F8F8F8"/>
         <w:tabs>
-          <w:tab w:val="clear" w:pos="408"/>
+          <w:tab w:val="clear" w:pos="720"/>
           <w:tab w:val="left" w:pos="0" w:leader="none"/>
         </w:tabs>
         <w:spacing w:lineRule="atLeast" w:line="210" w:before="0" w:after="0"/>
@@ -23589,7 +23589,7 @@
         </w:numPr>
         <w:shd w:val="clear" w:fill="FFFFFF"/>
         <w:tabs>
-          <w:tab w:val="clear" w:pos="408"/>
+          <w:tab w:val="clear" w:pos="720"/>
           <w:tab w:val="left" w:pos="0" w:leader="none"/>
         </w:tabs>
         <w:spacing w:lineRule="atLeast" w:line="210" w:before="0" w:after="0"/>
@@ -23647,7 +23647,7 @@
         </w:numPr>
         <w:shd w:val="clear" w:fill="F8F8F8"/>
         <w:tabs>
-          <w:tab w:val="clear" w:pos="408"/>
+          <w:tab w:val="clear" w:pos="720"/>
           <w:tab w:val="left" w:pos="0" w:leader="none"/>
         </w:tabs>
         <w:spacing w:lineRule="atLeast" w:line="210" w:before="0" w:after="0"/>
@@ -23705,7 +23705,7 @@
         </w:numPr>
         <w:shd w:val="clear" w:fill="FFFFFF"/>
         <w:tabs>
-          <w:tab w:val="clear" w:pos="408"/>
+          <w:tab w:val="clear" w:pos="720"/>
           <w:tab w:val="left" w:pos="0" w:leader="none"/>
         </w:tabs>
         <w:spacing w:lineRule="atLeast" w:line="210" w:before="0" w:after="0"/>
@@ -23763,7 +23763,7 @@
         </w:numPr>
         <w:shd w:val="clear" w:fill="F8F8F8"/>
         <w:tabs>
-          <w:tab w:val="clear" w:pos="408"/>
+          <w:tab w:val="clear" w:pos="720"/>
           <w:tab w:val="left" w:pos="0" w:leader="none"/>
         </w:tabs>
         <w:spacing w:lineRule="atLeast" w:line="210" w:before="0" w:after="0"/>
@@ -23821,7 +23821,7 @@
         </w:numPr>
         <w:shd w:val="clear" w:fill="FFFFFF"/>
         <w:tabs>
-          <w:tab w:val="clear" w:pos="408"/>
+          <w:tab w:val="clear" w:pos="720"/>
           <w:tab w:val="left" w:pos="0" w:leader="none"/>
         </w:tabs>
         <w:spacing w:lineRule="atLeast" w:line="210" w:before="0" w:after="0"/>
@@ -23866,7 +23866,7 @@
         </w:numPr>
         <w:shd w:val="clear" w:fill="F8F8F8"/>
         <w:tabs>
-          <w:tab w:val="clear" w:pos="408"/>
+          <w:tab w:val="clear" w:pos="720"/>
           <w:tab w:val="left" w:pos="0" w:leader="none"/>
         </w:tabs>
         <w:spacing w:lineRule="atLeast" w:line="210" w:before="0" w:after="0"/>
@@ -23911,7 +23911,7 @@
         </w:numPr>
         <w:shd w:val="clear" w:fill="FFFFFF"/>
         <w:tabs>
-          <w:tab w:val="clear" w:pos="408"/>
+          <w:tab w:val="clear" w:pos="720"/>
           <w:tab w:val="left" w:pos="0" w:leader="none"/>
         </w:tabs>
         <w:spacing w:lineRule="atLeast" w:line="210" w:before="0" w:after="0"/>
@@ -23943,7 +23943,7 @@
         </w:numPr>
         <w:shd w:val="clear" w:fill="F8F8F8"/>
         <w:tabs>
-          <w:tab w:val="clear" w:pos="408"/>
+          <w:tab w:val="clear" w:pos="720"/>
           <w:tab w:val="left" w:pos="0" w:leader="none"/>
         </w:tabs>
         <w:spacing w:lineRule="atLeast" w:line="210" w:before="0" w:after="0"/>
@@ -24001,7 +24001,7 @@
         </w:numPr>
         <w:shd w:val="clear" w:fill="FFFFFF"/>
         <w:tabs>
-          <w:tab w:val="clear" w:pos="408"/>
+          <w:tab w:val="clear" w:pos="720"/>
           <w:tab w:val="left" w:pos="0" w:leader="none"/>
         </w:tabs>
         <w:spacing w:lineRule="atLeast" w:line="210" w:before="0" w:after="0"/>
@@ -24059,7 +24059,7 @@
         </w:numPr>
         <w:shd w:val="clear" w:fill="F8F8F8"/>
         <w:tabs>
-          <w:tab w:val="clear" w:pos="408"/>
+          <w:tab w:val="clear" w:pos="720"/>
           <w:tab w:val="left" w:pos="0" w:leader="none"/>
         </w:tabs>
         <w:spacing w:lineRule="atLeast" w:line="210" w:before="0" w:after="0"/>
@@ -24117,7 +24117,7 @@
         </w:numPr>
         <w:shd w:val="clear" w:fill="FFFFFF"/>
         <w:tabs>
-          <w:tab w:val="clear" w:pos="408"/>
+          <w:tab w:val="clear" w:pos="720"/>
           <w:tab w:val="left" w:pos="0" w:leader="none"/>
         </w:tabs>
         <w:spacing w:lineRule="atLeast" w:line="210" w:before="0" w:after="0"/>
@@ -24162,7 +24162,7 @@
         </w:numPr>
         <w:shd w:val="clear" w:fill="F8F8F8"/>
         <w:tabs>
-          <w:tab w:val="clear" w:pos="408"/>
+          <w:tab w:val="clear" w:pos="720"/>
           <w:tab w:val="left" w:pos="0" w:leader="none"/>
         </w:tabs>
         <w:spacing w:lineRule="atLeast" w:line="210" w:before="0" w:after="0"/>
@@ -24207,7 +24207,7 @@
         </w:numPr>
         <w:shd w:val="clear" w:fill="FFFFFF"/>
         <w:tabs>
-          <w:tab w:val="clear" w:pos="408"/>
+          <w:tab w:val="clear" w:pos="720"/>
           <w:tab w:val="left" w:pos="0" w:leader="none"/>
         </w:tabs>
         <w:spacing w:lineRule="atLeast" w:line="210" w:before="0" w:after="0"/>
@@ -24239,7 +24239,7 @@
         </w:numPr>
         <w:shd w:val="clear" w:fill="F8F8F8"/>
         <w:tabs>
-          <w:tab w:val="clear" w:pos="408"/>
+          <w:tab w:val="clear" w:pos="720"/>
           <w:tab w:val="left" w:pos="0" w:leader="none"/>
         </w:tabs>
         <w:spacing w:lineRule="atLeast" w:line="210" w:before="0" w:after="0"/>
@@ -24297,7 +24297,7 @@
         </w:numPr>
         <w:shd w:val="clear" w:fill="FFFFFF"/>
         <w:tabs>
-          <w:tab w:val="clear" w:pos="408"/>
+          <w:tab w:val="clear" w:pos="720"/>
           <w:tab w:val="left" w:pos="0" w:leader="none"/>
         </w:tabs>
         <w:spacing w:lineRule="atLeast" w:line="210" w:before="0" w:after="0"/>
@@ -24355,7 +24355,7 @@
         </w:numPr>
         <w:shd w:val="clear" w:fill="F8F8F8"/>
         <w:tabs>
-          <w:tab w:val="clear" w:pos="408"/>
+          <w:tab w:val="clear" w:pos="720"/>
           <w:tab w:val="left" w:pos="0" w:leader="none"/>
         </w:tabs>
         <w:spacing w:lineRule="atLeast" w:line="210" w:before="0" w:after="0"/>
@@ -24413,7 +24413,7 @@
         </w:numPr>
         <w:shd w:val="clear" w:fill="FFFFFF"/>
         <w:tabs>
-          <w:tab w:val="clear" w:pos="408"/>
+          <w:tab w:val="clear" w:pos="720"/>
           <w:tab w:val="left" w:pos="0" w:leader="none"/>
         </w:tabs>
         <w:spacing w:lineRule="atLeast" w:line="210" w:before="0" w:after="0"/>
@@ -24458,7 +24458,7 @@
         </w:numPr>
         <w:shd w:val="clear" w:fill="F8F8F8"/>
         <w:tabs>
-          <w:tab w:val="clear" w:pos="408"/>
+          <w:tab w:val="clear" w:pos="720"/>
           <w:tab w:val="left" w:pos="0" w:leader="none"/>
         </w:tabs>
         <w:spacing w:lineRule="atLeast" w:line="210" w:before="0" w:after="0"/>
@@ -24490,7 +24490,7 @@
         </w:numPr>
         <w:shd w:val="clear" w:fill="FFFFFF"/>
         <w:tabs>
-          <w:tab w:val="clear" w:pos="408"/>
+          <w:tab w:val="clear" w:pos="720"/>
           <w:tab w:val="left" w:pos="0" w:leader="none"/>
         </w:tabs>
         <w:spacing w:lineRule="atLeast" w:line="210" w:before="0" w:after="0"/>
@@ -24548,7 +24548,7 @@
         </w:numPr>
         <w:shd w:val="clear" w:fill="F8F8F8"/>
         <w:tabs>
-          <w:tab w:val="clear" w:pos="408"/>
+          <w:tab w:val="clear" w:pos="720"/>
           <w:tab w:val="left" w:pos="0" w:leader="none"/>
         </w:tabs>
         <w:spacing w:lineRule="atLeast" w:line="210" w:before="0" w:after="0"/>
@@ -24606,7 +24606,7 @@
         </w:numPr>
         <w:shd w:val="clear" w:fill="FFFFFF"/>
         <w:tabs>
-          <w:tab w:val="clear" w:pos="408"/>
+          <w:tab w:val="clear" w:pos="720"/>
           <w:tab w:val="left" w:pos="0" w:leader="none"/>
         </w:tabs>
         <w:spacing w:lineRule="atLeast" w:line="210" w:before="0" w:after="0"/>
@@ -24664,7 +24664,7 @@
         </w:numPr>
         <w:shd w:val="clear" w:fill="F8F8F8"/>
         <w:tabs>
-          <w:tab w:val="clear" w:pos="408"/>
+          <w:tab w:val="clear" w:pos="720"/>
           <w:tab w:val="left" w:pos="0" w:leader="none"/>
         </w:tabs>
         <w:spacing w:lineRule="atLeast" w:line="210" w:before="0" w:after="0"/>
@@ -24709,7 +24709,7 @@
         </w:numPr>
         <w:shd w:val="clear" w:fill="FFFFFF"/>
         <w:tabs>
-          <w:tab w:val="clear" w:pos="408"/>
+          <w:tab w:val="clear" w:pos="720"/>
           <w:tab w:val="left" w:pos="0" w:leader="none"/>
         </w:tabs>
         <w:spacing w:lineRule="atLeast" w:line="210" w:before="0" w:after="0"/>
@@ -24767,7 +24767,7 @@
         </w:numPr>
         <w:shd w:val="clear" w:fill="F8F8F8"/>
         <w:tabs>
-          <w:tab w:val="clear" w:pos="408"/>
+          <w:tab w:val="clear" w:pos="720"/>
           <w:tab w:val="left" w:pos="0" w:leader="none"/>
         </w:tabs>
         <w:spacing w:lineRule="atLeast" w:line="210" w:before="0" w:after="0"/>
@@ -24812,7 +24812,7 @@
         </w:numPr>
         <w:shd w:val="clear" w:fill="FFFFFF"/>
         <w:tabs>
-          <w:tab w:val="clear" w:pos="408"/>
+          <w:tab w:val="clear" w:pos="720"/>
           <w:tab w:val="left" w:pos="0" w:leader="none"/>
         </w:tabs>
         <w:spacing w:lineRule="atLeast" w:line="210" w:before="0" w:after="0"/>
@@ -24883,7 +24883,7 @@
         </w:numPr>
         <w:shd w:val="clear" w:fill="F8F8F8"/>
         <w:tabs>
-          <w:tab w:val="clear" w:pos="408"/>
+          <w:tab w:val="clear" w:pos="720"/>
           <w:tab w:val="left" w:pos="0" w:leader="none"/>
         </w:tabs>
         <w:spacing w:lineRule="atLeast" w:line="210" w:before="0" w:after="0"/>
@@ -24928,7 +24928,7 @@
         </w:numPr>
         <w:shd w:val="clear" w:fill="FFFFFF"/>
         <w:tabs>
-          <w:tab w:val="clear" w:pos="408"/>
+          <w:tab w:val="clear" w:pos="720"/>
           <w:tab w:val="left" w:pos="0" w:leader="none"/>
         </w:tabs>
         <w:spacing w:lineRule="atLeast" w:line="210" w:before="0" w:after="0"/>
@@ -24973,7 +24973,7 @@
         </w:numPr>
         <w:shd w:val="clear" w:fill="F8F8F8"/>
         <w:tabs>
-          <w:tab w:val="clear" w:pos="408"/>
+          <w:tab w:val="clear" w:pos="720"/>
           <w:tab w:val="left" w:pos="0" w:leader="none"/>
         </w:tabs>
         <w:spacing w:lineRule="atLeast" w:line="210" w:before="0" w:after="0"/>
@@ -25018,7 +25018,7 @@
         </w:numPr>
         <w:shd w:val="clear" w:fill="FFFFFF"/>
         <w:tabs>
-          <w:tab w:val="clear" w:pos="408"/>
+          <w:tab w:val="clear" w:pos="720"/>
           <w:tab w:val="left" w:pos="0" w:leader="none"/>
         </w:tabs>
         <w:spacing w:lineRule="atLeast" w:line="210" w:before="0" w:after="0"/>
@@ -30323,83 +30323,7 @@
           <w:em w:val="none"/>
           <w:lang w:val="it-IT" w:eastAsia="en-US" w:bidi="ar-SA"/>
         </w:rPr>
-        <w:t xml:space="preserve">Calcolando lo SpeedUp come rapporto tra le medie in μs tra la versione </w:t>
-      </w:r>
-      <w:r>
-        <w:rPr>
-          <w:rFonts w:eastAsia="" w:cs="Times New Roman" w:ascii="Times New Roman" w:hAnsi="Times New Roman" w:eastAsiaTheme="majorEastAsia"/>
-          <w:b w:val="false"/>
-          <w:i w:val="false"/>
-          <w:strike w:val="false"/>
-          <w:dstrike w:val="false"/>
-          <w:outline w:val="false"/>
-          <w:shadow w:val="false"/>
-          <w:color w:val="262626" w:themeColor="text1" w:themeTint="d9"/>
-          <w:kern w:val="0"/>
-          <w:sz w:val="24"/>
-          <w:szCs w:val="24"/>
-          <w:u w:val="none"/>
-          <w:em w:val="none"/>
-          <w:lang w:val="it-IT" w:eastAsia="en-US" w:bidi="ar-SA"/>
-        </w:rPr>
-        <w:t>OpenCV</w:t>
-      </w:r>
-      <w:r>
-        <w:rPr>
-          <w:rFonts w:eastAsia="" w:cs="Times New Roman" w:ascii="Times New Roman" w:hAnsi="Times New Roman" w:eastAsiaTheme="majorEastAsia"/>
-          <w:b w:val="false"/>
-          <w:i w:val="false"/>
-          <w:strike w:val="false"/>
-          <w:dstrike w:val="false"/>
-          <w:outline w:val="false"/>
-          <w:shadow w:val="false"/>
-          <w:color w:val="262626" w:themeColor="text1" w:themeTint="d9"/>
-          <w:kern w:val="0"/>
-          <w:sz w:val="24"/>
-          <w:szCs w:val="24"/>
-          <w:u w:val="none"/>
-          <w:em w:val="none"/>
-          <w:lang w:val="it-IT" w:eastAsia="en-US" w:bidi="ar-SA"/>
-        </w:rPr>
-        <w:t xml:space="preserve"> e la versione </w:t>
-      </w:r>
-      <w:r>
-        <w:rPr>
-          <w:rFonts w:eastAsia="" w:cs="Times New Roman" w:ascii="Times New Roman" w:hAnsi="Times New Roman" w:eastAsiaTheme="majorEastAsia"/>
-          <w:b w:val="false"/>
-          <w:i w:val="false"/>
-          <w:strike w:val="false"/>
-          <w:dstrike w:val="false"/>
-          <w:outline w:val="false"/>
-          <w:shadow w:val="false"/>
-          <w:color w:val="262626" w:themeColor="text1" w:themeTint="d9"/>
-          <w:kern w:val="0"/>
-          <w:sz w:val="24"/>
-          <w:szCs w:val="24"/>
-          <w:u w:val="none"/>
-          <w:em w:val="none"/>
-          <w:lang w:val="it-IT" w:eastAsia="en-US" w:bidi="ar-SA"/>
-        </w:rPr>
-        <w:t>CUDA</w:t>
-      </w:r>
-      <w:r>
-        <w:rPr>
-          <w:rFonts w:eastAsia="" w:cs="Times New Roman" w:ascii="Times New Roman" w:hAnsi="Times New Roman" w:eastAsiaTheme="majorEastAsia"/>
-          <w:b w:val="false"/>
-          <w:i w:val="false"/>
-          <w:strike w:val="false"/>
-          <w:dstrike w:val="false"/>
-          <w:outline w:val="false"/>
-          <w:shadow w:val="false"/>
-          <w:color w:val="262626" w:themeColor="text1" w:themeTint="d9"/>
-          <w:kern w:val="0"/>
-          <w:sz w:val="24"/>
-          <w:szCs w:val="24"/>
-          <w:u w:val="none"/>
-          <w:em w:val="none"/>
-          <w:lang w:val="it-IT" w:eastAsia="en-US" w:bidi="ar-SA"/>
-        </w:rPr>
-        <w:t xml:space="preserve"> si ottiene che :</w:t>
+        <w:t>Calcolando lo SpeedUp come rapporto tra le medie in μs tra la versione OpenCV e la versione CUDA si ottiene che :</w:t>
       </w:r>
     </w:p>
     <w:p>
@@ -31520,7 +31444,7 @@
           <w:em w:val="none"/>
           <w:lang w:val="it-IT" w:eastAsia="en-US" w:bidi="ar-SA"/>
         </w:rPr>
-        <w:t>SpeedUP = 1,073822855</w:t>
+        <w:t>SpeedUP = 0,985152224</w:t>
       </w:r>
     </w:p>
     <w:p>
@@ -31548,37 +31472,11 @@
           <w:em w:val="none"/>
           <w:lang w:val="it-IT" w:eastAsia="en-US" w:bidi="ar-SA"/>
         </w:rPr>
-        <w:t>Da ciò deriva che la versione parallelizzata risulta essere migliore, ottenendo un incremento in termini di performance di circa il 7%</w:t>
-      </w:r>
-    </w:p>
-    <w:p>
-      <w:pPr>
-        <w:pStyle w:val="Normal"/>
-        <w:spacing w:lineRule="auto" w:line="240" w:before="0" w:after="160"/>
-        <w:jc w:val="both"/>
-        <w:rPr>
-          <w:rFonts w:ascii="Times New Roman" w:hAnsi="Times New Roman" w:eastAsia="" w:cs="Times New Roman" w:eastAsiaTheme="majorEastAsia"/>
-          <w:b w:val="false"/>
-          <w:b w:val="false"/>
-          <w:i w:val="false"/>
-          <w:i w:val="false"/>
-          <w:iCs w:val="false"/>
-          <w:strike w:val="false"/>
-          <w:dstrike w:val="false"/>
-          <w:outline w:val="false"/>
-          <w:shadow w:val="false"/>
-          <w:color w:val="262626" w:themeColor="text1" w:themeTint="d9"/>
-          <w:kern w:val="0"/>
-          <w:sz w:val="24"/>
-          <w:szCs w:val="24"/>
-          <w:u w:val="none"/>
-          <w:em w:val="none"/>
-          <w:lang w:val="it-IT" w:eastAsia="en-US" w:bidi="ar-SA"/>
-        </w:rPr>
-      </w:pPr>
-      <w:r>
-        <w:rPr>
-          <w:rFonts w:eastAsia="" w:cs="Times New Roman" w:eastAsiaTheme="majorEastAsia" w:ascii="Times New Roman" w:hAnsi="Times New Roman"/>
+        <w:t xml:space="preserve">Da ciò deriva che la versione parallelizzata risulta essere </w:t>
+      </w:r>
+      <w:r>
+        <w:rPr>
+          <w:rFonts w:eastAsia="" w:cs="Times New Roman" w:ascii="Times New Roman" w:hAnsi="Times New Roman" w:eastAsiaTheme="majorEastAsia"/>
           <w:b w:val="false"/>
           <w:i w:val="false"/>
           <w:iCs w:val="false"/>
@@ -31594,6 +31492,7 @@
           <w:em w:val="none"/>
           <w:lang w:val="it-IT" w:eastAsia="en-US" w:bidi="ar-SA"/>
         </w:rPr>
+        <w:t>di poco peggiore rispetto a quella utilizzante solo direttive cuda.</w:t>
       </w:r>
       <w:r>
         <w:br w:type="page"/>
@@ -32118,7 +32017,7 @@
         <w:docPartGallery w:val="Page Numbers (Bottom of Page)"/>
         <w:docPartUnique w:val="true"/>
       </w:docPartObj>
-      <w:id w:val="774929208"/>
+      <w:id w:val="450494620"/>
     </w:sdtPr>
     <w:sdtContent>
       <w:p>
@@ -32141,7 +32040,7 @@
         </w:r>
         <w:r>
           <w:rPr/>
-          <w:t>20</w:t>
+          <w:t>22</w:t>
         </w:r>
         <w:r>
           <w:rPr/>
@@ -34597,7 +34496,7 @@
     <w:rsid w:val="007b7af2"/>
     <w:pPr>
       <w:tabs>
-        <w:tab w:val="clear" w:pos="408"/>
+        <w:tab w:val="clear" w:pos="720"/>
         <w:tab w:val="right" w:pos="9628" w:leader="dot"/>
       </w:tabs>
       <w:spacing w:before="0" w:after="100"/>
@@ -34708,7 +34607,7 @@
     <w:rsid w:val="00fe0257"/>
     <w:pPr>
       <w:tabs>
-        <w:tab w:val="clear" w:pos="408"/>
+        <w:tab w:val="clear" w:pos="720"/>
         <w:tab w:val="center" w:pos="4819" w:leader="none"/>
         <w:tab w:val="right" w:pos="9638" w:leader="none"/>
       </w:tabs>
@@ -34725,7 +34624,7 @@
     <w:rsid w:val="00fe0257"/>
     <w:pPr>
       <w:tabs>
-        <w:tab w:val="clear" w:pos="408"/>
+        <w:tab w:val="clear" w:pos="720"/>
         <w:tab w:val="center" w:pos="4819" w:leader="none"/>
         <w:tab w:val="right" w:pos="9638" w:leader="none"/>
       </w:tabs>

</xml_diff>